<commit_message>
End bar chart still not aligning properly
</commit_message>
<xml_diff>
--- a/Pymaceuticals/Analysis.docx
+++ b/Pymaceuticals/Analysis.docx
@@ -42,23 +42,7 @@
           <w:sz w:val="24"/>
           <w:szCs w:val="24"/>
         </w:rPr>
-        <w:t xml:space="preserve">Of the three drugs and placebo study group, the drug </w:t>
-      </w:r>
-      <w:proofErr w:type="spellStart"/>
-      <w:r>
-        <w:rPr>
-          <w:sz w:val="24"/>
-          <w:szCs w:val="24"/>
-        </w:rPr>
-        <w:t>Capomulin</w:t>
-      </w:r>
-      <w:proofErr w:type="spellEnd"/>
-      <w:r>
-        <w:rPr>
-          <w:sz w:val="24"/>
-          <w:szCs w:val="24"/>
-        </w:rPr>
-        <w:t xml:space="preserve"> had the most effect on the </w:t>
+        <w:t xml:space="preserve">Of the three drugs and placebo study group, the drug Capomulin had the most effect on the </w:t>
       </w:r>
       <w:r>
         <w:rPr>
@@ -79,49 +63,40 @@
           <w:sz w:val="24"/>
           <w:szCs w:val="24"/>
         </w:rPr>
-        <w:t xml:space="preserve">All of the mice started with the same </w:t>
+        <w:t>All of the mice started with the same volume,  but Capomulin</w:t>
       </w:r>
-      <w:proofErr w:type="gramStart"/>
       <w:r>
         <w:rPr>
           <w:sz w:val="24"/>
           <w:szCs w:val="24"/>
         </w:rPr>
-        <w:t>volume,  but</w:t>
+        <w:t xml:space="preserve"> showed a -19.1% reduction compared with the other two drugs and placebo group.  It also had the slowest spreading during the study.  This is shown conclusively by having the highest survival rate amount the test subjects with only four mice dying during the study.  I would recommend a further clinical study with a longer time frame to show the long term effects of the drug. </w:t>
       </w:r>
-      <w:proofErr w:type="gramEnd"/>
+    </w:p>
+    <w:p>
+      <w:pPr>
+        <w:rPr>
+          <w:sz w:val="24"/>
+          <w:szCs w:val="24"/>
+        </w:rPr>
+      </w:pPr>
+    </w:p>
+    <w:p>
+      <w:pPr>
+        <w:rPr>
+          <w:sz w:val="24"/>
+          <w:szCs w:val="24"/>
+        </w:rPr>
+      </w:pPr>
       <w:r>
         <w:rPr>
           <w:sz w:val="24"/>
           <w:szCs w:val="24"/>
         </w:rPr>
-        <w:t xml:space="preserve"> </w:t>
-      </w:r>
-      <w:proofErr w:type="spellStart"/>
-      <w:r>
-        <w:rPr>
-          <w:sz w:val="24"/>
-          <w:szCs w:val="24"/>
-        </w:rPr>
-        <w:t>Capomulin</w:t>
-      </w:r>
-      <w:proofErr w:type="spellEnd"/>
-      <w:r>
-        <w:rPr>
-          <w:sz w:val="24"/>
-          <w:szCs w:val="24"/>
-        </w:rPr>
-        <w:t xml:space="preserve"> showed a -19.1% reduction compared with the other two drugs and placebo group.  It also had the slowest spreading during the study.  This is shown conclusively by having the highest survival rate amount the test subjects with only four mice dying during the study.  I would recommend a further clinical study with a longer time frame to show the lon</w:t>
+        <w:t>On a side note, mouse number g989 was given two drops and was dropped from the analysis.</w:t>
       </w:r>
       <w:bookmarkStart w:id="0" w:name="_GoBack"/>
       <w:bookmarkEnd w:id="0"/>
-      <w:r>
-        <w:rPr>
-          <w:sz w:val="24"/>
-          <w:szCs w:val="24"/>
-        </w:rPr>
-        <w:t xml:space="preserve">g term effects of the drug. </w:t>
-      </w:r>
     </w:p>
     <w:sectPr>
       <w:pgSz w:w="12240" w:h="15840"/>
@@ -256,6 +231,7 @@
     <w:lsdException w:name="HTML Sample" w:semiHidden="1" w:unhideWhenUsed="1"/>
     <w:lsdException w:name="HTML Typewriter" w:semiHidden="1" w:unhideWhenUsed="1"/>
     <w:lsdException w:name="HTML Variable" w:semiHidden="1" w:unhideWhenUsed="1"/>
+    <w:lsdException w:name="Normal Table" w:semiHidden="1" w:unhideWhenUsed="1"/>
     <w:lsdException w:name="annotation subject" w:semiHidden="1" w:unhideWhenUsed="1"/>
     <w:lsdException w:name="No List" w:semiHidden="1" w:unhideWhenUsed="1"/>
     <w:lsdException w:name="Outline List 1" w:semiHidden="1" w:unhideWhenUsed="1"/>
@@ -302,8 +278,10 @@
     <w:lsdException w:name="Table Subtle 2" w:semiHidden="1" w:unhideWhenUsed="1"/>
     <w:lsdException w:name="Table Web 1" w:semiHidden="1" w:unhideWhenUsed="1"/>
     <w:lsdException w:name="Table Web 2" w:semiHidden="1" w:unhideWhenUsed="1"/>
+    <w:lsdException w:name="Table Web 3" w:semiHidden="1" w:unhideWhenUsed="1"/>
     <w:lsdException w:name="Balloon Text" w:semiHidden="1" w:unhideWhenUsed="1"/>
     <w:lsdException w:name="Table Grid" w:uiPriority="39"/>
+    <w:lsdException w:name="Table Theme" w:semiHidden="1" w:unhideWhenUsed="1"/>
     <w:lsdException w:name="Placeholder Text" w:semiHidden="1"/>
     <w:lsdException w:name="No Spacing" w:uiPriority="1" w:qFormat="1"/>
     <w:lsdException w:name="Light Shading" w:uiPriority="60"/>

</xml_diff>

<commit_message>
Added mouse g989 being removed from study to Analysis
</commit_message>
<xml_diff>
--- a/Pymaceuticals/Analysis.docx
+++ b/Pymaceuticals/Analysis.docx
@@ -93,10 +93,24 @@
           <w:sz w:val="24"/>
           <w:szCs w:val="24"/>
         </w:rPr>
-        <w:t>On a side note, mouse number g989 was given two drops and was dropped from the analysis.</w:t>
+        <w:t>On a side note, mouse number g989 was given two dr</w:t>
+      </w:r>
+      <w:r>
+        <w:rPr>
+          <w:sz w:val="24"/>
+          <w:szCs w:val="24"/>
+        </w:rPr>
+        <w:t>ug</w:t>
       </w:r>
       <w:bookmarkStart w:id="0" w:name="_GoBack"/>
       <w:bookmarkEnd w:id="0"/>
+      <w:r>
+        <w:rPr>
+          <w:sz w:val="24"/>
+          <w:szCs w:val="24"/>
+        </w:rPr>
+        <w:t>s and was dropped from the analysis.</w:t>
+      </w:r>
     </w:p>
     <w:sectPr>
       <w:pgSz w:w="12240" w:h="15840"/>

</xml_diff>